<commit_message>
fixed comments & questions
</commit_message>
<xml_diff>
--- a/NCHC riley/feedback comments.docx
+++ b/NCHC riley/feedback comments.docx
@@ -144,23 +144,7 @@
           <w:rFonts w:eastAsia="Times New Roman"/>
           <w:color w:val="000000"/>
         </w:rPr>
-        <w:t xml:space="preserve">- Schwarz, N., &amp; </w:t>
-      </w:r>
-      <w:proofErr w:type="spellStart"/>
-      <w:r>
-        <w:rPr>
-          <w:rFonts w:eastAsia="Times New Roman"/>
-          <w:color w:val="000000"/>
-        </w:rPr>
-        <w:t>Sudman</w:t>
-      </w:r>
-      <w:proofErr w:type="spellEnd"/>
-      <w:r>
-        <w:rPr>
-          <w:rFonts w:eastAsia="Times New Roman"/>
-          <w:color w:val="000000"/>
-        </w:rPr>
-        <w:t xml:space="preserve">, S. (Eds.) (1992). </w:t>
+        <w:t xml:space="preserve">- Schwarz, N., &amp; Sudman, S. (Eds.) (1992). </w:t>
       </w:r>
       <w:commentRangeStart w:id="0"/>
       <w:r>
@@ -182,17 +166,175 @@
           <w:rFonts w:eastAsia="Times New Roman"/>
           <w:color w:val="000000"/>
         </w:rPr>
-        <w:t xml:space="preserve"> effects in social and psychological research. NY: Springer-</w:t>
-      </w:r>
-      <w:proofErr w:type="spellStart"/>
-      <w:r>
-        <w:rPr>
-          <w:rFonts w:eastAsia="Times New Roman"/>
-          <w:color w:val="000000"/>
-        </w:rPr>
-        <w:t>Verlag</w:t>
-      </w:r>
-      <w:proofErr w:type="spellEnd"/>
+        <w:t xml:space="preserve"> effects in social and psychological research. NY: Springer-Verlag.</w:t>
+      </w:r>
+    </w:p>
+    <w:p>
+      <w:pPr>
+        <w:rPr>
+          <w:rFonts w:eastAsia="Times New Roman"/>
+          <w:color w:val="000000"/>
+        </w:rPr>
+      </w:pPr>
+    </w:p>
+    <w:p>
+      <w:pPr>
+        <w:rPr>
+          <w:rFonts w:eastAsia="Times New Roman"/>
+          <w:color w:val="000000"/>
+        </w:rPr>
+      </w:pPr>
+      <w:r>
+        <w:rPr>
+          <w:rFonts w:eastAsia="Times New Roman"/>
+          <w:color w:val="000000"/>
+        </w:rPr>
+        <w:t xml:space="preserve">2. You also discuss some methodological issues in the introduction. However, it is surprising that you do not mention the psychometric concept and relevant methodology of "measurement invariance" (MI, or "measurement equivalence"), which seems highly relevant to this study (yes, you use the same term on page 3 but that is in a different context; what I call MI here is truly a psychometric concept). I request you to include the literature of MI and consider using some method(s) for testing/evaluating MI in this study if you think you need to do so based on your review (and even if you do not, please explain why). Below I list two fundamental </w:t>
+      </w:r>
+      <w:commentRangeStart w:id="1"/>
+      <w:r>
+        <w:rPr>
+          <w:rFonts w:eastAsia="Times New Roman"/>
+          <w:color w:val="000000"/>
+        </w:rPr>
+        <w:t>references</w:t>
+      </w:r>
+      <w:commentRangeEnd w:id="1"/>
+      <w:r>
+        <w:rPr>
+          <w:rStyle w:val="CommentReference"/>
+        </w:rPr>
+        <w:commentReference w:id="1"/>
+      </w:r>
+      <w:r>
+        <w:rPr>
+          <w:rFonts w:eastAsia="Times New Roman"/>
+          <w:color w:val="000000"/>
+        </w:rPr>
+        <w:t xml:space="preserve"> for MI for your information.</w:t>
+      </w:r>
+    </w:p>
+    <w:p>
+      <w:pPr>
+        <w:rPr>
+          <w:rFonts w:eastAsia="Times New Roman"/>
+          <w:color w:val="000000"/>
+        </w:rPr>
+      </w:pPr>
+    </w:p>
+    <w:p>
+      <w:pPr>
+        <w:rPr>
+          <w:rFonts w:eastAsia="Times New Roman"/>
+          <w:color w:val="000000"/>
+        </w:rPr>
+      </w:pPr>
+      <w:r>
+        <w:rPr>
+          <w:rFonts w:eastAsia="Times New Roman"/>
+          <w:color w:val="000000"/>
+        </w:rPr>
+        <w:t>- Meredith, W. (1993). Measurement invariance, factor analysis and factorial invariance. Psychometrika, 58, 525-543.</w:t>
+      </w:r>
+    </w:p>
+    <w:p>
+      <w:pPr>
+        <w:rPr>
+          <w:rFonts w:eastAsia="Times New Roman"/>
+          <w:color w:val="000000"/>
+        </w:rPr>
+      </w:pPr>
+      <w:r>
+        <w:rPr>
+          <w:rFonts w:eastAsia="Times New Roman"/>
+          <w:color w:val="000000"/>
+        </w:rPr>
+        <w:t>- Millsap, R. E. (2011). Statistical approaches to measurement invariance. NY: Routledge.</w:t>
+      </w:r>
+    </w:p>
+    <w:p>
+      <w:pPr>
+        <w:rPr>
+          <w:rFonts w:eastAsia="Times New Roman"/>
+          <w:color w:val="000000"/>
+        </w:rPr>
+      </w:pPr>
+    </w:p>
+    <w:p>
+      <w:pPr>
+        <w:rPr>
+          <w:rFonts w:eastAsia="Times New Roman"/>
+          <w:color w:val="000000"/>
+        </w:rPr>
+      </w:pPr>
+      <w:r>
+        <w:rPr>
+          <w:rFonts w:eastAsia="Times New Roman"/>
+          <w:color w:val="000000"/>
+        </w:rPr>
+        <w:t>3. Please reconsider the method of comparing two sample covariance matrices or provide justification for using the current method (#1(1)).</w:t>
+      </w:r>
+    </w:p>
+    <w:p>
+      <w:pPr>
+        <w:rPr>
+          <w:rFonts w:eastAsia="Times New Roman"/>
+          <w:color w:val="000000"/>
+        </w:rPr>
+      </w:pPr>
+    </w:p>
+    <w:p>
+      <w:pPr>
+        <w:rPr>
+          <w:rFonts w:eastAsia="Times New Roman"/>
+          <w:color w:val="000000"/>
+        </w:rPr>
+      </w:pPr>
+      <w:r>
+        <w:rPr>
+          <w:rFonts w:eastAsia="Times New Roman"/>
+          <w:color w:val="000000"/>
+        </w:rPr>
+        <w:t>4. The descriptions about the Bayes factor are not very accessible (#2[11]), and some of them are even pointed out as inaccurate (#1(3)). This seems to come from the authors' insufficient understanding of the (general) Bayesian methodology. Please consult the suggested reference (Lee &amp; Wagenmakers, 2013) and maybe some others, and make appropriate corrections.</w:t>
+      </w:r>
+    </w:p>
+    <w:p>
+      <w:pPr>
+        <w:rPr>
+          <w:rFonts w:eastAsia="Times New Roman"/>
+          <w:color w:val="000000"/>
+        </w:rPr>
+      </w:pPr>
+    </w:p>
+    <w:p>
+      <w:pPr>
+        <w:rPr>
+          <w:rFonts w:eastAsia="Times New Roman"/>
+          <w:color w:val="000000"/>
+        </w:rPr>
+      </w:pPr>
+      <w:r>
+        <w:rPr>
+          <w:rFonts w:eastAsia="Times New Roman"/>
+          <w:color w:val="000000"/>
+        </w:rPr>
+        <w:t xml:space="preserve">- Lee, M. D., &amp; Wagenmakers, E.-J. (2013). Bayesian cognitive modeling: A practical course. Cambridge, UK: Cambridge University </w:t>
+      </w:r>
+      <w:commentRangeStart w:id="2"/>
+      <w:r>
+        <w:rPr>
+          <w:rFonts w:eastAsia="Times New Roman"/>
+          <w:color w:val="000000"/>
+        </w:rPr>
+        <w:t>Press</w:t>
+      </w:r>
+      <w:commentRangeEnd w:id="2"/>
+      <w:r>
+        <w:rPr>
+          <w:rStyle w:val="CommentReference"/>
+        </w:rPr>
+        <w:commentReference w:id="2"/>
+      </w:r>
       <w:r>
         <w:rPr>
           <w:rFonts w:eastAsia="Times New Roman"/>
@@ -221,203 +363,277 @@
           <w:rFonts w:eastAsia="Times New Roman"/>
           <w:color w:val="000000"/>
         </w:rPr>
-        <w:t xml:space="preserve">2. You also discuss some methodological issues in the introduction. However, it is surprising that you do not mention the psychometric concept and relevant methodology of "measurement invariance" (MI, or "measurement equivalence"), which seems highly relevant to this study (yes, you use the same term on page 3 but that is in a different context; what I call MI here is truly a psychometric concept). I request you to include the literature of MI and consider using some method(s) for testing/evaluating MI in this study if you think you need to do so based on your review (and even if you do not, please explain why). Below I list two fundamental </w:t>
-      </w:r>
-      <w:commentRangeStart w:id="1"/>
-      <w:r>
-        <w:rPr>
-          <w:rFonts w:eastAsia="Times New Roman"/>
-          <w:color w:val="000000"/>
-        </w:rPr>
-        <w:t>references</w:t>
-      </w:r>
-      <w:commentRangeEnd w:id="1"/>
-      <w:r>
-        <w:rPr>
-          <w:rStyle w:val="CommentReference"/>
-        </w:rPr>
-        <w:commentReference w:id="1"/>
-      </w:r>
-      <w:r>
-        <w:rPr>
-          <w:rFonts w:eastAsia="Times New Roman"/>
-          <w:color w:val="000000"/>
-        </w:rPr>
-        <w:t xml:space="preserve"> for MI for your information.</w:t>
-      </w:r>
-    </w:p>
-    <w:p>
-      <w:pPr>
-        <w:rPr>
-          <w:rFonts w:eastAsia="Times New Roman"/>
-          <w:color w:val="000000"/>
-        </w:rPr>
-      </w:pPr>
-    </w:p>
-    <w:p>
-      <w:pPr>
-        <w:rPr>
-          <w:rFonts w:eastAsia="Times New Roman"/>
-          <w:color w:val="000000"/>
-        </w:rPr>
-      </w:pPr>
-      <w:r>
-        <w:rPr>
-          <w:rFonts w:eastAsia="Times New Roman"/>
-          <w:color w:val="000000"/>
-        </w:rPr>
-        <w:t xml:space="preserve">- Meredith, W. (1993). Measurement invariance, factor analysis and factorial invariance. </w:t>
-      </w:r>
-      <w:proofErr w:type="spellStart"/>
-      <w:r>
-        <w:rPr>
-          <w:rFonts w:eastAsia="Times New Roman"/>
-          <w:color w:val="000000"/>
-        </w:rPr>
-        <w:t>Psychometrika</w:t>
-      </w:r>
-      <w:proofErr w:type="spellEnd"/>
-      <w:r>
-        <w:rPr>
-          <w:rFonts w:eastAsia="Times New Roman"/>
-          <w:color w:val="000000"/>
-        </w:rPr>
-        <w:t>, 58, 525-543.</w:t>
-      </w:r>
-    </w:p>
-    <w:p>
-      <w:pPr>
-        <w:rPr>
-          <w:rFonts w:eastAsia="Times New Roman"/>
-          <w:color w:val="000000"/>
-        </w:rPr>
-      </w:pPr>
-      <w:r>
-        <w:rPr>
-          <w:rFonts w:eastAsia="Times New Roman"/>
-          <w:color w:val="000000"/>
-        </w:rPr>
-        <w:t>- Millsap, R. E. (2011). Statistical approaches to measurement invariance. NY: Routledge.</w:t>
-      </w:r>
-    </w:p>
-    <w:p>
-      <w:pPr>
-        <w:rPr>
-          <w:rFonts w:eastAsia="Times New Roman"/>
-          <w:color w:val="000000"/>
-        </w:rPr>
-      </w:pPr>
-    </w:p>
-    <w:p>
-      <w:pPr>
-        <w:rPr>
-          <w:rFonts w:eastAsia="Times New Roman"/>
-          <w:color w:val="000000"/>
-        </w:rPr>
-      </w:pPr>
-      <w:r>
-        <w:rPr>
-          <w:rFonts w:eastAsia="Times New Roman"/>
-          <w:color w:val="000000"/>
-        </w:rPr>
-        <w:t>3. Please reconsider the method of comparing two sample covariance matrices or provide justification for using the current method (#1(1)).</w:t>
-      </w:r>
-    </w:p>
-    <w:p>
-      <w:pPr>
-        <w:rPr>
-          <w:rFonts w:eastAsia="Times New Roman"/>
-          <w:color w:val="000000"/>
-        </w:rPr>
-      </w:pPr>
-    </w:p>
-    <w:p>
-      <w:pPr>
-        <w:rPr>
-          <w:rFonts w:eastAsia="Times New Roman"/>
-          <w:color w:val="000000"/>
-        </w:rPr>
-      </w:pPr>
-      <w:r>
-        <w:rPr>
-          <w:rFonts w:eastAsia="Times New Roman"/>
-          <w:color w:val="000000"/>
-        </w:rPr>
-        <w:t xml:space="preserve">4. The descriptions about the Bayes factor are not very accessible (#2[11]), and some of them are even pointed out as inaccurate (#1(3)). This seems to come from the authors' insufficient understanding of the (general) Bayesian methodology. Please consult the suggested reference (Lee &amp; </w:t>
-      </w:r>
-      <w:proofErr w:type="spellStart"/>
-      <w:r>
-        <w:rPr>
-          <w:rFonts w:eastAsia="Times New Roman"/>
-          <w:color w:val="000000"/>
-        </w:rPr>
-        <w:t>Wagenmakers</w:t>
-      </w:r>
-      <w:proofErr w:type="spellEnd"/>
-      <w:r>
-        <w:rPr>
-          <w:rFonts w:eastAsia="Times New Roman"/>
-          <w:color w:val="000000"/>
-        </w:rPr>
-        <w:t>, 2013) and maybe some others, and make appropriate corrections.</w:t>
-      </w:r>
-    </w:p>
-    <w:p>
-      <w:pPr>
-        <w:rPr>
-          <w:rFonts w:eastAsia="Times New Roman"/>
-          <w:color w:val="000000"/>
-        </w:rPr>
-      </w:pPr>
-    </w:p>
-    <w:p>
-      <w:pPr>
-        <w:rPr>
-          <w:rFonts w:eastAsia="Times New Roman"/>
-          <w:color w:val="000000"/>
-        </w:rPr>
-      </w:pPr>
-      <w:r>
-        <w:rPr>
-          <w:rFonts w:eastAsia="Times New Roman"/>
-          <w:color w:val="000000"/>
-        </w:rPr>
-        <w:t xml:space="preserve">- Lee, M. D., &amp; </w:t>
-      </w:r>
-      <w:proofErr w:type="spellStart"/>
-      <w:r>
-        <w:rPr>
-          <w:rFonts w:eastAsia="Times New Roman"/>
-          <w:color w:val="000000"/>
-        </w:rPr>
-        <w:t>Wagenmakers</w:t>
-      </w:r>
-      <w:proofErr w:type="spellEnd"/>
-      <w:r>
-        <w:rPr>
-          <w:rFonts w:eastAsia="Times New Roman"/>
-          <w:color w:val="000000"/>
-        </w:rPr>
-        <w:t xml:space="preserve">, E.-J. (2013). Bayesian cognitive modeling: A practical course. Cambridge, UK: Cambridge University </w:t>
-      </w:r>
-      <w:commentRangeStart w:id="2"/>
-      <w:r>
-        <w:rPr>
-          <w:rFonts w:eastAsia="Times New Roman"/>
-          <w:color w:val="000000"/>
-        </w:rPr>
-        <w:t>Press</w:t>
-      </w:r>
-      <w:commentRangeEnd w:id="2"/>
-      <w:r>
-        <w:rPr>
-          <w:rStyle w:val="CommentReference"/>
-        </w:rPr>
-        <w:commentReference w:id="2"/>
-      </w:r>
-      <w:r>
-        <w:rPr>
-          <w:rFonts w:eastAsia="Times New Roman"/>
+        <w:t>5. Please provide justification for using d_av (#1(4)). Also, please make your description consistent and clearer in order to avoid possible misunderstanding (#2[10]).</w:t>
+      </w:r>
+    </w:p>
+    <w:p>
+      <w:pPr>
+        <w:rPr>
+          <w:rFonts w:eastAsia="Times New Roman"/>
+          <w:color w:val="000000"/>
+        </w:rPr>
+      </w:pPr>
+    </w:p>
+    <w:p>
+      <w:pPr>
+        <w:rPr>
+          <w:rFonts w:eastAsia="Times New Roman"/>
+          <w:color w:val="000000"/>
+        </w:rPr>
+      </w:pPr>
+      <w:r>
+        <w:rPr>
+          <w:rFonts w:eastAsia="Times New Roman"/>
+          <w:color w:val="000000"/>
+        </w:rPr>
+        <w:t>6. Please provide more details about the data screening procedure and its rationale (#1(2)).</w:t>
+      </w:r>
+    </w:p>
+    <w:p>
+      <w:pPr>
+        <w:rPr>
+          <w:rFonts w:eastAsia="Times New Roman"/>
+          <w:color w:val="000000"/>
+        </w:rPr>
+      </w:pPr>
+    </w:p>
+    <w:p>
+      <w:pPr>
+        <w:rPr>
+          <w:rFonts w:eastAsia="Times New Roman"/>
+          <w:color w:val="000000"/>
+        </w:rPr>
+      </w:pPr>
+      <w:r>
+        <w:rPr>
+          <w:rFonts w:eastAsia="Times New Roman"/>
+          <w:color w:val="000000"/>
+        </w:rPr>
+        <w:t>7. Please indicate summary statistics for those scales in each mode, including the score mean, SD, reliability, and standard error of measurement (#2[7]).</w:t>
+      </w:r>
+    </w:p>
+    <w:p>
+      <w:pPr>
+        <w:rPr>
+          <w:rFonts w:eastAsia="Times New Roman"/>
+          <w:color w:val="000000"/>
+        </w:rPr>
+      </w:pPr>
+    </w:p>
+    <w:p>
+      <w:pPr>
+        <w:rPr>
+          <w:rFonts w:eastAsia="Times New Roman"/>
+          <w:color w:val="000000"/>
+        </w:rPr>
+      </w:pPr>
+      <w:r>
+        <w:rPr>
+          <w:rFonts w:eastAsia="Times New Roman"/>
+          <w:color w:val="000000"/>
+        </w:rPr>
+        <w:t>8. The fourth paragraph in the discussion section (page 18, L429-) should be rewritten to include more practical concerns and to state the following things more clearly:</w:t>
+      </w:r>
+    </w:p>
+    <w:p>
+      <w:pPr>
+        <w:rPr>
+          <w:rFonts w:eastAsia="Times New Roman"/>
+          <w:color w:val="000000"/>
+        </w:rPr>
+      </w:pPr>
+      <w:r>
+        <w:rPr>
+          <w:rFonts w:eastAsia="Times New Roman"/>
+          <w:color w:val="000000"/>
+        </w:rPr>
+        <w:t>- Please include your reaction to the comment #2[13].</w:t>
+      </w:r>
+    </w:p>
+    <w:p>
+      <w:pPr>
+        <w:rPr>
+          <w:rFonts w:eastAsia="Times New Roman"/>
+          <w:color w:val="000000"/>
+        </w:rPr>
+      </w:pPr>
+      <w:r>
+        <w:rPr>
+          <w:rFonts w:eastAsia="Times New Roman"/>
+          <w:color w:val="000000"/>
+        </w:rPr>
+        <w:t>- If the randomization makes difference, what should you do? One of my (practical) concerns is that it seems to me that randomization of item order, whenever effective, works for canceling out item reactivity at the *group* level, but this has nothing to do with obtaining valid *individual* scores. Again, what should you do then? It would be even better if you can include your consideration of which indicator/method implies what.</w:t>
+      </w:r>
+    </w:p>
+    <w:p>
+      <w:pPr>
+        <w:rPr>
+          <w:rFonts w:eastAsia="Times New Roman"/>
+          <w:color w:val="000000"/>
+        </w:rPr>
+      </w:pPr>
+      <w:r>
+        <w:rPr>
+          <w:rFonts w:eastAsia="Times New Roman"/>
+          <w:color w:val="000000"/>
+        </w:rPr>
+        <w:t>- If the randomization makes no difference, can you just leave it as is, or ...? (you mention further investigation of sample specificity and that is one of the good points.)</w:t>
+      </w:r>
+    </w:p>
+    <w:p>
+      <w:pPr>
+        <w:rPr>
+          <w:rFonts w:eastAsia="Times New Roman"/>
+          <w:color w:val="000000"/>
+        </w:rPr>
+      </w:pPr>
+    </w:p>
+    <w:p>
+      <w:pPr>
+        <w:rPr>
+          <w:rFonts w:eastAsia="Times New Roman"/>
+          <w:color w:val="000000"/>
+        </w:rPr>
+      </w:pPr>
+    </w:p>
+    <w:p>
+      <w:pPr>
+        <w:rPr>
+          <w:rFonts w:eastAsia="Times New Roman"/>
+          <w:color w:val="000000"/>
+        </w:rPr>
+      </w:pPr>
+      <w:r>
+        <w:rPr>
+          <w:rFonts w:eastAsia="Times New Roman"/>
+          <w:color w:val="000000"/>
+        </w:rPr>
+        <w:t>&lt;&lt; Specific Comments &gt;&gt;</w:t>
+      </w:r>
+    </w:p>
+    <w:p>
+      <w:pPr>
+        <w:rPr>
+          <w:rFonts w:eastAsia="Times New Roman"/>
+          <w:color w:val="000000"/>
+        </w:rPr>
+      </w:pPr>
+    </w:p>
+    <w:p>
+      <w:pPr>
+        <w:rPr>
+          <w:rFonts w:eastAsia="Times New Roman"/>
+          <w:color w:val="000000"/>
+        </w:rPr>
+      </w:pPr>
+      <w:r>
+        <w:rPr>
+          <w:rFonts w:eastAsia="Times New Roman"/>
+          <w:color w:val="000000"/>
+        </w:rPr>
+        <w:t>P3, L34: "T. Buchanan" shall be "Buchanan."</w:t>
+      </w:r>
+    </w:p>
+    <w:p>
+      <w:pPr>
+        <w:rPr>
+          <w:rFonts w:eastAsia="Times New Roman"/>
+          <w:b/>
+          <w:color w:val="000000"/>
+        </w:rPr>
+      </w:pPr>
+      <w:r>
+        <w:rPr>
+          <w:rFonts w:eastAsia="Times New Roman"/>
+          <w:b/>
+          <w:color w:val="000000"/>
+        </w:rPr>
+        <w:t>Fixed.</w:t>
+      </w:r>
+    </w:p>
+    <w:p>
+      <w:pPr>
+        <w:rPr>
+          <w:rFonts w:eastAsia="Times New Roman"/>
+          <w:color w:val="000000"/>
+        </w:rPr>
+      </w:pPr>
+    </w:p>
+    <w:p>
+      <w:pPr>
+        <w:rPr>
+          <w:rFonts w:eastAsia="Times New Roman"/>
+          <w:color w:val="000000"/>
+        </w:rPr>
+      </w:pPr>
+      <w:r>
+        <w:rPr>
+          <w:rFonts w:eastAsia="Times New Roman"/>
+          <w:color w:val="000000"/>
+        </w:rPr>
+        <w:t>P3, L37-38: "T. Brown" shall be "Brown."</w:t>
+      </w:r>
+    </w:p>
+    <w:p>
+      <w:pPr>
+        <w:rPr>
+          <w:rFonts w:eastAsia="Times New Roman"/>
+          <w:b/>
+          <w:color w:val="000000"/>
+        </w:rPr>
+      </w:pPr>
+      <w:r>
+        <w:rPr>
+          <w:rFonts w:eastAsia="Times New Roman"/>
+          <w:b/>
+          <w:color w:val="000000"/>
+        </w:rPr>
+        <w:t>Fixed.</w:t>
+      </w:r>
+    </w:p>
+    <w:p>
+      <w:pPr>
+        <w:rPr>
+          <w:rFonts w:eastAsia="Times New Roman"/>
+          <w:color w:val="000000"/>
+        </w:rPr>
+      </w:pPr>
+    </w:p>
+    <w:p>
+      <w:pPr>
+        <w:rPr>
+          <w:rFonts w:eastAsia="Times New Roman"/>
+          <w:color w:val="000000"/>
+        </w:rPr>
+      </w:pPr>
+      <w:r>
+        <w:rPr>
+          <w:rFonts w:eastAsia="Times New Roman"/>
+          <w:color w:val="000000"/>
+        </w:rPr>
+        <w:t>P4, L45-46: "the nature the online world" shall be "the nature of the online world."</w:t>
+      </w:r>
+    </w:p>
+    <w:p>
+      <w:pPr>
+        <w:rPr>
+          <w:rFonts w:eastAsia="Times New Roman"/>
+          <w:b/>
+          <w:color w:val="000000"/>
+        </w:rPr>
+      </w:pPr>
+      <w:r>
+        <w:rPr>
+          <w:rFonts w:eastAsia="Times New Roman"/>
+          <w:b/>
+          <w:color w:val="000000"/>
+        </w:rPr>
+        <w:t>Fixed</w:t>
+      </w:r>
+      <w:r>
+        <w:rPr>
+          <w:rFonts w:eastAsia="Times New Roman"/>
+          <w:b/>
           <w:color w:val="000000"/>
         </w:rPr>
         <w:t>.</w:t>
@@ -443,191 +659,7 @@
           <w:rFonts w:eastAsia="Times New Roman"/>
           <w:color w:val="000000"/>
         </w:rPr>
-        <w:t xml:space="preserve">5. Please provide justification for using </w:t>
-      </w:r>
-      <w:proofErr w:type="spellStart"/>
-      <w:r>
-        <w:rPr>
-          <w:rFonts w:eastAsia="Times New Roman"/>
-          <w:color w:val="000000"/>
-        </w:rPr>
-        <w:t>d_av</w:t>
-      </w:r>
-      <w:proofErr w:type="spellEnd"/>
-      <w:r>
-        <w:rPr>
-          <w:rFonts w:eastAsia="Times New Roman"/>
-          <w:color w:val="000000"/>
-        </w:rPr>
-        <w:t xml:space="preserve"> (#1(4)). Also, please make your description consistent and clearer in order to avoid possible misunderstanding (#2[10]).</w:t>
-      </w:r>
-    </w:p>
-    <w:p>
-      <w:pPr>
-        <w:rPr>
-          <w:rFonts w:eastAsia="Times New Roman"/>
-          <w:color w:val="000000"/>
-        </w:rPr>
-      </w:pPr>
-    </w:p>
-    <w:p>
-      <w:pPr>
-        <w:rPr>
-          <w:rFonts w:eastAsia="Times New Roman"/>
-          <w:color w:val="000000"/>
-        </w:rPr>
-      </w:pPr>
-      <w:r>
-        <w:rPr>
-          <w:rFonts w:eastAsia="Times New Roman"/>
-          <w:color w:val="000000"/>
-        </w:rPr>
-        <w:t>6. Please provide more details about the data screening procedure and its rationale (#1(2)).</w:t>
-      </w:r>
-    </w:p>
-    <w:p>
-      <w:pPr>
-        <w:rPr>
-          <w:rFonts w:eastAsia="Times New Roman"/>
-          <w:color w:val="000000"/>
-        </w:rPr>
-      </w:pPr>
-    </w:p>
-    <w:p>
-      <w:pPr>
-        <w:rPr>
-          <w:rFonts w:eastAsia="Times New Roman"/>
-          <w:color w:val="000000"/>
-        </w:rPr>
-      </w:pPr>
-      <w:r>
-        <w:rPr>
-          <w:rFonts w:eastAsia="Times New Roman"/>
-          <w:color w:val="000000"/>
-        </w:rPr>
-        <w:t>7. Please indicate summary statistics for those scales in each mode, including the score mean, SD, reliability, and standard error of measurement (#2[7]).</w:t>
-      </w:r>
-    </w:p>
-    <w:p>
-      <w:pPr>
-        <w:rPr>
-          <w:rFonts w:eastAsia="Times New Roman"/>
-          <w:color w:val="000000"/>
-        </w:rPr>
-      </w:pPr>
-    </w:p>
-    <w:p>
-      <w:pPr>
-        <w:rPr>
-          <w:rFonts w:eastAsia="Times New Roman"/>
-          <w:color w:val="000000"/>
-        </w:rPr>
-      </w:pPr>
-      <w:r>
-        <w:rPr>
-          <w:rFonts w:eastAsia="Times New Roman"/>
-          <w:color w:val="000000"/>
-        </w:rPr>
-        <w:t>8. The fourth paragraph in the discussion section (page 18, L429-) should be rewritten to include more practical concerns and to state the following things more clearly:</w:t>
-      </w:r>
-    </w:p>
-    <w:p>
-      <w:pPr>
-        <w:rPr>
-          <w:rFonts w:eastAsia="Times New Roman"/>
-          <w:color w:val="000000"/>
-        </w:rPr>
-      </w:pPr>
-      <w:r>
-        <w:rPr>
-          <w:rFonts w:eastAsia="Times New Roman"/>
-          <w:color w:val="000000"/>
-        </w:rPr>
-        <w:t>- Please include your reaction to the comment #2[13].</w:t>
-      </w:r>
-    </w:p>
-    <w:p>
-      <w:pPr>
-        <w:rPr>
-          <w:rFonts w:eastAsia="Times New Roman"/>
-          <w:color w:val="000000"/>
-        </w:rPr>
-      </w:pPr>
-      <w:r>
-        <w:rPr>
-          <w:rFonts w:eastAsia="Times New Roman"/>
-          <w:color w:val="000000"/>
-        </w:rPr>
-        <w:t>- If the randomization makes difference, what should you do? One of my (practical) concerns is that it seems to me that randomization of item order, whenever effective, works for canceling out item reactivity at the *group* level, but this has nothing to do with obtaining valid *individual* scores. Again, what should you do then? It would be even better if you can include your consideration of which indicator/method implies what.</w:t>
-      </w:r>
-    </w:p>
-    <w:p>
-      <w:pPr>
-        <w:rPr>
-          <w:rFonts w:eastAsia="Times New Roman"/>
-          <w:color w:val="000000"/>
-        </w:rPr>
-      </w:pPr>
-      <w:r>
-        <w:rPr>
-          <w:rFonts w:eastAsia="Times New Roman"/>
-          <w:color w:val="000000"/>
-        </w:rPr>
-        <w:t>- If the randomization makes no difference, can you just leave it as is, or ...? (you mention further investigation of sample specificity and that is one of the good points.)</w:t>
-      </w:r>
-    </w:p>
-    <w:p>
-      <w:pPr>
-        <w:rPr>
-          <w:rFonts w:eastAsia="Times New Roman"/>
-          <w:color w:val="000000"/>
-        </w:rPr>
-      </w:pPr>
-    </w:p>
-    <w:p>
-      <w:pPr>
-        <w:rPr>
-          <w:rFonts w:eastAsia="Times New Roman"/>
-          <w:color w:val="000000"/>
-        </w:rPr>
-      </w:pPr>
-    </w:p>
-    <w:p>
-      <w:pPr>
-        <w:rPr>
-          <w:rFonts w:eastAsia="Times New Roman"/>
-          <w:color w:val="000000"/>
-        </w:rPr>
-      </w:pPr>
-      <w:r>
-        <w:rPr>
-          <w:rFonts w:eastAsia="Times New Roman"/>
-          <w:color w:val="000000"/>
-        </w:rPr>
-        <w:t>&lt;&lt; Specific Comments &gt;&gt;</w:t>
-      </w:r>
-    </w:p>
-    <w:p>
-      <w:pPr>
-        <w:rPr>
-          <w:rFonts w:eastAsia="Times New Roman"/>
-          <w:color w:val="000000"/>
-        </w:rPr>
-      </w:pPr>
-    </w:p>
-    <w:p>
-      <w:pPr>
-        <w:rPr>
-          <w:rFonts w:eastAsia="Times New Roman"/>
-          <w:color w:val="000000"/>
-        </w:rPr>
-      </w:pPr>
-      <w:r>
-        <w:rPr>
-          <w:rFonts w:eastAsia="Times New Roman"/>
-          <w:color w:val="000000"/>
-        </w:rPr>
-        <w:t>P3, L34: "T. Buchanan" shall be "Buchanan."</w:t>
+        <w:t>P4, L60: "T. Buchanan" shall be "Buchanan."</w:t>
       </w:r>
     </w:p>
     <w:p>
@@ -667,167 +699,7 @@
           <w:rFonts w:eastAsia="Times New Roman"/>
           <w:color w:val="000000"/>
         </w:rPr>
-        <w:t>P3, L37-38: "T. Brown" shall be "Brown."</w:t>
-      </w:r>
-    </w:p>
-    <w:p>
-      <w:pPr>
-        <w:rPr>
-          <w:rFonts w:eastAsia="Times New Roman"/>
-          <w:b/>
-          <w:color w:val="000000"/>
-        </w:rPr>
-      </w:pPr>
-      <w:r>
-        <w:rPr>
-          <w:rFonts w:eastAsia="Times New Roman"/>
-          <w:b/>
-          <w:color w:val="000000"/>
-        </w:rPr>
-        <w:t>Fixed.</w:t>
-      </w:r>
-    </w:p>
-    <w:p>
-      <w:pPr>
-        <w:rPr>
-          <w:rFonts w:eastAsia="Times New Roman"/>
-          <w:color w:val="000000"/>
-        </w:rPr>
-      </w:pPr>
-    </w:p>
-    <w:p>
-      <w:pPr>
-        <w:rPr>
-          <w:rFonts w:eastAsia="Times New Roman"/>
-          <w:color w:val="000000"/>
-        </w:rPr>
-      </w:pPr>
-      <w:r>
-        <w:rPr>
-          <w:rFonts w:eastAsia="Times New Roman"/>
-          <w:color w:val="000000"/>
-        </w:rPr>
-        <w:t>P4, L45-46: "the nature the online world" shall be "the nature of the online world."</w:t>
-      </w:r>
-    </w:p>
-    <w:p>
-      <w:pPr>
-        <w:rPr>
-          <w:rFonts w:eastAsia="Times New Roman"/>
-          <w:b/>
-          <w:color w:val="000000"/>
-        </w:rPr>
-      </w:pPr>
-      <w:r>
-        <w:rPr>
-          <w:rFonts w:eastAsia="Times New Roman"/>
-          <w:b/>
-          <w:color w:val="000000"/>
-        </w:rPr>
-        <w:t>Fixed</w:t>
-      </w:r>
-      <w:r>
-        <w:rPr>
-          <w:rFonts w:eastAsia="Times New Roman"/>
-          <w:b/>
-          <w:color w:val="000000"/>
-        </w:rPr>
-        <w:t>.</w:t>
-      </w:r>
-    </w:p>
-    <w:p>
-      <w:pPr>
-        <w:rPr>
-          <w:rFonts w:eastAsia="Times New Roman"/>
-          <w:color w:val="000000"/>
-        </w:rPr>
-      </w:pPr>
-    </w:p>
-    <w:p>
-      <w:pPr>
-        <w:rPr>
-          <w:rFonts w:eastAsia="Times New Roman"/>
-          <w:color w:val="000000"/>
-        </w:rPr>
-      </w:pPr>
-      <w:r>
-        <w:rPr>
-          <w:rFonts w:eastAsia="Times New Roman"/>
-          <w:color w:val="000000"/>
-        </w:rPr>
-        <w:t>P4, L60: "T. Buchanan" shall be "Buchanan."</w:t>
-      </w:r>
-    </w:p>
-    <w:p>
-      <w:pPr>
-        <w:rPr>
-          <w:rFonts w:eastAsia="Times New Roman"/>
-          <w:b/>
-          <w:color w:val="000000"/>
-        </w:rPr>
-      </w:pPr>
-      <w:r>
-        <w:rPr>
-          <w:rFonts w:eastAsia="Times New Roman"/>
-          <w:b/>
-          <w:color w:val="000000"/>
-        </w:rPr>
-        <w:t>Fixed.</w:t>
-      </w:r>
-    </w:p>
-    <w:p>
-      <w:pPr>
-        <w:rPr>
-          <w:rFonts w:eastAsia="Times New Roman"/>
-          <w:color w:val="000000"/>
-        </w:rPr>
-      </w:pPr>
-    </w:p>
-    <w:p>
-      <w:pPr>
-        <w:rPr>
-          <w:rFonts w:eastAsia="Times New Roman"/>
-          <w:color w:val="000000"/>
-        </w:rPr>
-      </w:pPr>
-      <w:r>
-        <w:rPr>
-          <w:rFonts w:eastAsia="Times New Roman"/>
-          <w:color w:val="000000"/>
-        </w:rPr>
-        <w:t xml:space="preserve">P4, L64: "A. </w:t>
-      </w:r>
-      <w:proofErr w:type="spellStart"/>
-      <w:r>
-        <w:rPr>
-          <w:rFonts w:eastAsia="Times New Roman"/>
-          <w:color w:val="000000"/>
-        </w:rPr>
-        <w:t>Weigold</w:t>
-      </w:r>
-      <w:proofErr w:type="spellEnd"/>
-      <w:r>
-        <w:rPr>
-          <w:rFonts w:eastAsia="Times New Roman"/>
-          <w:color w:val="000000"/>
-        </w:rPr>
-        <w:t>" shall be "</w:t>
-      </w:r>
-      <w:proofErr w:type="spellStart"/>
-      <w:r>
-        <w:rPr>
-          <w:rFonts w:eastAsia="Times New Roman"/>
-          <w:color w:val="000000"/>
-        </w:rPr>
-        <w:t>Weigold</w:t>
-      </w:r>
-      <w:proofErr w:type="spellEnd"/>
-      <w:r>
-        <w:rPr>
-          <w:rFonts w:eastAsia="Times New Roman"/>
-          <w:color w:val="000000"/>
-        </w:rPr>
-        <w:t>."</w:t>
+        <w:t>P4, L64: "A. Weigold" shall be "Weigold."</w:t>
       </w:r>
     </w:p>
     <w:p>
@@ -1175,17 +1047,8 @@
           <w:rFonts w:eastAsia="Times New Roman"/>
           <w:color w:val="000000"/>
         </w:rPr>
-        <w:t>P9, L190-191: "Scales were randomized across participants" shall be "The order of administration of the two scales was randomized across participants</w:t>
-      </w:r>
-      <w:proofErr w:type="gramStart"/>
-      <w:r>
-        <w:rPr>
-          <w:rFonts w:eastAsia="Times New Roman"/>
-          <w:color w:val="000000"/>
-        </w:rPr>
-        <w:t>" ?</w:t>
-      </w:r>
-      <w:proofErr w:type="gramEnd"/>
+        <w:t>P9, L190-191: "Scales were randomized across participants" shall be "The order of administration of the two scales was randomized across participants" ?</w:t>
+      </w:r>
     </w:p>
     <w:p>
       <w:pPr>
@@ -1640,8 +1503,6 @@
         </w:rPr>
         <w:t>Erin marked it off and is going to look at it.</w:t>
       </w:r>
-      <w:bookmarkStart w:id="3" w:name="_GoBack"/>
-      <w:bookmarkEnd w:id="3"/>
     </w:p>
     <w:p>
       <w:pPr>
@@ -1893,23 +1754,7 @@
           <w:color w:val="000000"/>
         </w:rPr>
         <w:lastRenderedPageBreak/>
-        <w:t xml:space="preserve">will add to the existing body of knowledge in psychometrics and </w:t>
-      </w:r>
-      <w:proofErr w:type="spellStart"/>
-      <w:r>
-        <w:rPr>
-          <w:rFonts w:eastAsia="Times New Roman"/>
-          <w:color w:val="000000"/>
-        </w:rPr>
-        <w:t>behaviormetrics</w:t>
-      </w:r>
-      <w:proofErr w:type="spellEnd"/>
-      <w:r>
-        <w:rPr>
-          <w:rFonts w:eastAsia="Times New Roman"/>
-          <w:color w:val="000000"/>
-        </w:rPr>
-        <w:t>. This article is generally well-written, with informative contents and clear explanations. That being said, I think that the study has several notable issues that need to be addressed.</w:t>
+        <w:t>will add to the existing body of knowledge in psychometrics and behaviormetrics. This article is generally well-written, with informative contents and clear explanations. That being said, I think that the study has several notable issues that need to be addressed.</w:t>
       </w:r>
     </w:p>
     <w:p>
@@ -1962,39 +1807,7 @@
           <w:rFonts w:eastAsia="Times New Roman"/>
           <w:color w:val="000000"/>
         </w:rPr>
-        <w:t xml:space="preserve">First, I could not find reference to the above cutoff values in Hu and </w:t>
-      </w:r>
-      <w:proofErr w:type="spellStart"/>
-      <w:r>
-        <w:rPr>
-          <w:rFonts w:eastAsia="Times New Roman"/>
-          <w:color w:val="000000"/>
-        </w:rPr>
-        <w:t>Bentler's</w:t>
-      </w:r>
-      <w:proofErr w:type="spellEnd"/>
-      <w:r>
-        <w:rPr>
-          <w:rFonts w:eastAsia="Times New Roman"/>
-          <w:color w:val="000000"/>
-        </w:rPr>
-        <w:t xml:space="preserve"> original paper (1999). I believe that the "RMSE" used in this study corresponds to the "SRMR" (standardized root mean square residual) used by Hu and Bentler (1999), but I could not, nevertheless, find an explicit statement for these cutoff values. Note that "RMSE" is not mentioned in Hu and Bentler (1999), and "RMSEA" appears to have a different definition. Second, the research purpose is different. Hu and Bentler (1999) investigated cutoff criteria for evaluating the fit of a *single* model of interest (sometimes against the null or full models), whereas the current study used such criteria for comparing *two* sample covariance matrices. Third, there are more common ways of comparing two correlation matrices. For example, the </w:t>
-      </w:r>
-      <w:proofErr w:type="spellStart"/>
-      <w:r>
-        <w:rPr>
-          <w:rFonts w:eastAsia="Times New Roman"/>
-          <w:color w:val="000000"/>
-        </w:rPr>
-        <w:t>cortest.mat</w:t>
-      </w:r>
-      <w:proofErr w:type="spellEnd"/>
-      <w:r>
-        <w:rPr>
-          <w:rFonts w:eastAsia="Times New Roman"/>
-          <w:color w:val="000000"/>
-        </w:rPr>
-        <w:t xml:space="preserve"> function in the psych package of R provides a chi-square test for determining whether a pair of correlation matrices are equal, which might be more</w:t>
+        <w:t>First, I could not find reference to the above cutoff values in Hu and Bentler's original paper (1999). I believe that the "RMSE" used in this study corresponds to the "SRMR" (standardized root mean square residual) used by Hu and Bentler (1999), but I could not, nevertheless, find an explicit statement for these cutoff values. Note that "RMSE" is not mentioned in Hu and Bentler (1999), and "RMSEA" appears to have a different definition. Second, the research purpose is different. Hu and Bentler (1999) investigated cutoff criteria for evaluating the fit of a *single* model of interest (sometimes against the null or full models), whereas the current study used such criteria for comparing *two* sample covariance matrices. Third, there are more common ways of comparing two correlation matrices. For example, the cortest.mat function in the psych package of R provides a chi-square test for determining whether a pair of correlation matrices are equal, which might be more</w:t>
       </w:r>
     </w:p>
     <w:p>
@@ -2031,6 +1844,23 @@
       <w:pPr>
         <w:rPr>
           <w:rFonts w:eastAsia="Times New Roman"/>
+          <w:b/>
+          <w:color w:val="000000"/>
+        </w:rPr>
+      </w:pPr>
+      <w:r>
+        <w:rPr>
+          <w:rFonts w:eastAsia="Times New Roman"/>
+          <w:b/>
+          <w:color w:val="000000"/>
+        </w:rPr>
+        <w:t>I did the cortest.mat function for both scales; both significant</w:t>
+      </w:r>
+    </w:p>
+    <w:p>
+      <w:pPr>
+        <w:rPr>
+          <w:rFonts w:eastAsia="Times New Roman"/>
           <w:color w:val="000000"/>
         </w:rPr>
       </w:pPr>
@@ -2062,39 +1892,7 @@
           <w:rFonts w:eastAsia="Times New Roman"/>
           <w:color w:val="000000"/>
         </w:rPr>
-        <w:t xml:space="preserve">I think the "Data Screening" section (p.14) in its current form is insufficient, and that further justifications and clarifications are required. First, I am not sure why the authors use different methods for dealing with the data above and below 5% </w:t>
-      </w:r>
-      <w:proofErr w:type="spellStart"/>
-      <w:r>
-        <w:rPr>
-          <w:rFonts w:eastAsia="Times New Roman"/>
-          <w:color w:val="000000"/>
-        </w:rPr>
-        <w:t>missingness</w:t>
-      </w:r>
-      <w:proofErr w:type="spellEnd"/>
-      <w:r>
-        <w:rPr>
-          <w:rFonts w:eastAsia="Times New Roman"/>
-          <w:color w:val="000000"/>
-        </w:rPr>
-        <w:t xml:space="preserve">; it would be necessary to justify this handling. Second, the authors used the mice package of R to impute all observations with &lt;5% </w:t>
-      </w:r>
-      <w:proofErr w:type="spellStart"/>
-      <w:r>
-        <w:rPr>
-          <w:rFonts w:eastAsia="Times New Roman"/>
-          <w:color w:val="000000"/>
-        </w:rPr>
-        <w:t>missingness</w:t>
-      </w:r>
-      <w:proofErr w:type="spellEnd"/>
-      <w:r>
-        <w:rPr>
-          <w:rFonts w:eastAsia="Times New Roman"/>
-          <w:color w:val="000000"/>
-        </w:rPr>
-        <w:t>. I think that the authors intended to use multiple imputation because the mice package is used for that purpose; however, no further description of how the authors conducted the multiple imputation is provided in the manuscript. For multiple imputation, one must (1) generate multiple imputations, (2) analyze the imputed data, and (3) pool the analysis results, none of which is described in the current manuscript. Third, the number of imputed observations is not described in the manuscript or in Table 1. I further think that it would better for the authors to clarify the final</w:t>
+        <w:t>I think the "Data Screening" section (p.14) in its current form is insufficient, and that further justifications and clarifications are required. First, I am not sure why the authors use different methods for dealing with the data above and below 5% missingness; it would be necessary to justify this handling. Second, the authors used the mice package of R to impute all observations with &lt;5% missingness. I think that the authors intended to use multiple imputation because the mice package is used for that purpose; however, no further description of how the authors conducted the multiple imputation is provided in the manuscript. For multiple imputation, one must (1) generate multiple imputations, (2) analyze the imputed data, and (3) pool the analysis results, none of which is described in the current manuscript. Third, the number of imputed observations is not described in the manuscript or in Table 1. I further think that it would better for the authors to clarify the final</w:t>
       </w:r>
     </w:p>
     <w:p>
@@ -2132,6 +1930,7 @@
           <w:rFonts w:eastAsia="Times New Roman"/>
           <w:color w:val="000000"/>
         </w:rPr>
+        <w:lastRenderedPageBreak/>
         <w:t>(3) Bayesian methodology</w:t>
       </w:r>
     </w:p>
@@ -2147,7 +1946,6 @@
           <w:rFonts w:eastAsia="Times New Roman"/>
           <w:color w:val="000000"/>
         </w:rPr>
-        <w:lastRenderedPageBreak/>
         <w:t>I am a Bayesian (although I have respect for frequentist methods), and from my point of view, the current description on the Bayesian methodology and Bayes factors (p. 12 as well as several other places) is not very accurate. I would like the authors to consult the Bayesian statistics literature and thoroughly rewrite their descriptions on the Bayesian methods. Some of my concerns are as follows:</w:t>
       </w:r>
     </w:p>
@@ -2163,23 +1961,7 @@
           <w:rFonts w:eastAsia="Times New Roman"/>
           <w:color w:val="000000"/>
         </w:rPr>
-        <w:t xml:space="preserve">- It seems to me that the authors confuse the prior distribution on the parameter and on the hypothesis. The "recommended default priors" (p.12) used in the </w:t>
-      </w:r>
-      <w:proofErr w:type="spellStart"/>
-      <w:r>
-        <w:rPr>
-          <w:rFonts w:eastAsia="Times New Roman"/>
-          <w:color w:val="000000"/>
-        </w:rPr>
-        <w:t>BayesFactor</w:t>
-      </w:r>
-      <w:proofErr w:type="spellEnd"/>
-      <w:r>
-        <w:rPr>
-          <w:rFonts w:eastAsia="Times New Roman"/>
-          <w:color w:val="000000"/>
-        </w:rPr>
-        <w:t xml:space="preserve"> package is the prior on the *parameter*, not on the hypothesis; however, some of the authors' descriptions (e.g., "Prior distributions are our estimation of the likelihood of our hypothesis before the data was collected" (p.12)) read as if the authors meant the prior on the *hypothesis*. One of the attractive features of using Bayes factors is that no matter how the authors set the prior on the two hypotheses, it does not affect the resultant Bayes factors. Of course, the priors on the parameter do affect the resultant Bayes factors, which is why we need the "default priors."</w:t>
+        <w:t>- It seems to me that the authors confuse the prior distribution on the parameter and on the hypothesis. The "recommended default priors" (p.12) used in the BayesFactor package is the prior on the *parameter*, not on the hypothesis; however, some of the authors' descriptions (e.g., "Prior distributions are our estimation of the likelihood of our hypothesis before the data was collected" (p.12)) read as if the authors meant the prior on the *hypothesis*. One of the attractive features of using Bayes factors is that no matter how the authors set the prior on the two hypotheses, it does not affect the resultant Bayes factors. Of course, the priors on the parameter do affect the resultant Bayes factors, which is why we need the "default priors."</w:t>
       </w:r>
     </w:p>
     <w:p>
@@ -2247,54 +2029,22 @@
           <w:rFonts w:eastAsia="Times New Roman"/>
           <w:color w:val="000000"/>
         </w:rPr>
-        <w:t xml:space="preserve">I think an appropriate study that the authors can consult would be Lee &amp; </w:t>
-      </w:r>
-      <w:proofErr w:type="spellStart"/>
-      <w:r>
-        <w:rPr>
-          <w:rFonts w:eastAsia="Times New Roman"/>
-          <w:color w:val="000000"/>
-        </w:rPr>
-        <w:t>Wagenmakers</w:t>
-      </w:r>
-      <w:proofErr w:type="spellEnd"/>
-      <w:r>
-        <w:rPr>
-          <w:rFonts w:eastAsia="Times New Roman"/>
-          <w:color w:val="000000"/>
-        </w:rPr>
-        <w:t xml:space="preserve"> (2013), especially Chapter 7.</w:t>
-      </w:r>
-    </w:p>
-    <w:p>
-      <w:pPr>
-        <w:rPr>
-          <w:rFonts w:eastAsia="Times New Roman"/>
-          <w:color w:val="000000"/>
-        </w:rPr>
-      </w:pPr>
-      <w:r>
-        <w:rPr>
-          <w:rFonts w:eastAsia="Times New Roman"/>
-          <w:color w:val="000000"/>
-        </w:rPr>
-        <w:t xml:space="preserve">- Lee, M. D., &amp; </w:t>
-      </w:r>
-      <w:proofErr w:type="spellStart"/>
-      <w:r>
-        <w:rPr>
-          <w:rFonts w:eastAsia="Times New Roman"/>
-          <w:color w:val="000000"/>
-        </w:rPr>
-        <w:t>Wagenmakers</w:t>
-      </w:r>
-      <w:proofErr w:type="spellEnd"/>
-      <w:r>
-        <w:rPr>
-          <w:rFonts w:eastAsia="Times New Roman"/>
-          <w:color w:val="000000"/>
-        </w:rPr>
-        <w:t>, E.-J. 2013. Bayesian cognitive modeling: A practical course. Cambridge, UK: Cambridge University Press.</w:t>
+        <w:t>I think an appropriate study that the authors can consult would be Lee &amp; Wagenmakers (2013), especially Chapter 7.</w:t>
+      </w:r>
+    </w:p>
+    <w:p>
+      <w:pPr>
+        <w:rPr>
+          <w:rFonts w:eastAsia="Times New Roman"/>
+          <w:color w:val="000000"/>
+        </w:rPr>
+      </w:pPr>
+      <w:r>
+        <w:rPr>
+          <w:rFonts w:eastAsia="Times New Roman"/>
+          <w:color w:val="000000"/>
+        </w:rPr>
+        <w:t>- Lee, M. D., &amp; Wagenmakers, E.-J. 2013. Bayesian cognitive modeling: A practical course. Cambridge, UK: Cambridge University Press.</w:t>
       </w:r>
     </w:p>
     <w:p>
@@ -2332,119 +2082,7 @@
           <w:rFonts w:eastAsia="Times New Roman"/>
           <w:color w:val="000000"/>
         </w:rPr>
-        <w:t xml:space="preserve">The authors report the </w:t>
-      </w:r>
-      <w:proofErr w:type="spellStart"/>
-      <w:r>
-        <w:rPr>
-          <w:rFonts w:eastAsia="Times New Roman"/>
-          <w:color w:val="000000"/>
-        </w:rPr>
-        <w:t>d_av</w:t>
-      </w:r>
-      <w:proofErr w:type="spellEnd"/>
-      <w:r>
-        <w:rPr>
-          <w:rFonts w:eastAsia="Times New Roman"/>
-          <w:color w:val="000000"/>
-        </w:rPr>
-        <w:t xml:space="preserve">, which ignores the correlation between two dependent measurements, and thus should essentially be biased unless the dependency between the two measurements is ignorable. The authors state that "This effect size is less biased than the traditional </w:t>
-      </w:r>
-      <w:proofErr w:type="spellStart"/>
-      <w:r>
-        <w:rPr>
-          <w:rFonts w:eastAsia="Times New Roman"/>
-          <w:color w:val="000000"/>
-        </w:rPr>
-        <w:t>d_z</w:t>
-      </w:r>
-      <w:proofErr w:type="spellEnd"/>
-      <w:r>
-        <w:rPr>
-          <w:rFonts w:eastAsia="Times New Roman"/>
-          <w:color w:val="000000"/>
-        </w:rPr>
-        <w:t xml:space="preserve"> formula, wherein mean differences are divided by the standard deviation of the difference scores (</w:t>
-      </w:r>
-      <w:proofErr w:type="spellStart"/>
-      <w:r>
-        <w:rPr>
-          <w:rFonts w:eastAsia="Times New Roman"/>
-          <w:color w:val="000000"/>
-        </w:rPr>
-        <w:t>Lakens</w:t>
-      </w:r>
-      <w:proofErr w:type="spellEnd"/>
-      <w:r>
-        <w:rPr>
-          <w:rFonts w:eastAsia="Times New Roman"/>
-          <w:color w:val="000000"/>
-        </w:rPr>
-        <w:t xml:space="preserve">, 2013)." (p.11). However, based on my own reading, </w:t>
-      </w:r>
-      <w:proofErr w:type="spellStart"/>
-      <w:r>
-        <w:rPr>
-          <w:rFonts w:eastAsia="Times New Roman"/>
-          <w:color w:val="000000"/>
-        </w:rPr>
-        <w:t>Lakens</w:t>
-      </w:r>
-      <w:proofErr w:type="spellEnd"/>
-      <w:r>
-        <w:rPr>
-          <w:rFonts w:eastAsia="Times New Roman"/>
-          <w:color w:val="000000"/>
-        </w:rPr>
-        <w:t xml:space="preserve"> (2013) did not generally prove or even state that </w:t>
-      </w:r>
-      <w:proofErr w:type="spellStart"/>
-      <w:r>
-        <w:rPr>
-          <w:rFonts w:eastAsia="Times New Roman"/>
-          <w:color w:val="000000"/>
-        </w:rPr>
-        <w:t>d_av</w:t>
-      </w:r>
-      <w:proofErr w:type="spellEnd"/>
-      <w:r>
-        <w:rPr>
-          <w:rFonts w:eastAsia="Times New Roman"/>
-          <w:color w:val="000000"/>
-        </w:rPr>
-        <w:t xml:space="preserve"> is less biased than is </w:t>
-      </w:r>
-      <w:proofErr w:type="spellStart"/>
-      <w:r>
-        <w:rPr>
-          <w:rFonts w:eastAsia="Times New Roman"/>
-          <w:color w:val="000000"/>
-        </w:rPr>
-        <w:t>d_z</w:t>
-      </w:r>
-      <w:proofErr w:type="spellEnd"/>
-      <w:r>
-        <w:rPr>
-          <w:rFonts w:eastAsia="Times New Roman"/>
-          <w:color w:val="000000"/>
-        </w:rPr>
-        <w:t xml:space="preserve">. Note that the *bias* of an estimator is a statistical property that can be mathematically derived. While I do not oppose the use of </w:t>
-      </w:r>
-      <w:proofErr w:type="spellStart"/>
-      <w:r>
-        <w:rPr>
-          <w:rFonts w:eastAsia="Times New Roman"/>
-          <w:color w:val="000000"/>
-        </w:rPr>
-        <w:t>d_av</w:t>
-      </w:r>
-      <w:proofErr w:type="spellEnd"/>
-      <w:r>
-        <w:rPr>
-          <w:rFonts w:eastAsia="Times New Roman"/>
-          <w:color w:val="000000"/>
-        </w:rPr>
-        <w:t xml:space="preserve"> in this study, please provide some valid justifications for it.</w:t>
+        <w:t>The authors report the d_av, which ignores the correlation between two dependent measurements, and thus should essentially be biased unless the dependency between the two measurements is ignorable. The authors state that "This effect size is less biased than the traditional d_z formula, wherein mean differences are divided by the standard deviation of the difference scores (Lakens, 2013)." (p.11). However, based on my own reading, Lakens (2013) did not generally prove or even state that d_av is less biased than is d_z. Note that the *bias* of an estimator is a statistical property that can be mathematically derived. While I do not oppose the use of d_av in this study, please provide some valid justifications for it.</w:t>
       </w:r>
     </w:p>
     <w:p>
@@ -2567,70 +2205,22 @@
           <w:rFonts w:eastAsia="Times New Roman"/>
           <w:color w:val="000000"/>
         </w:rPr>
-        <w:t xml:space="preserve">-- </w:t>
-      </w:r>
-      <w:proofErr w:type="spellStart"/>
-      <w:r>
-        <w:rPr>
-          <w:rFonts w:eastAsia="Times New Roman"/>
-          <w:color w:val="000000"/>
-        </w:rPr>
-        <w:t>withing</w:t>
-      </w:r>
-      <w:proofErr w:type="spellEnd"/>
-      <w:r>
-        <w:rPr>
-          <w:rFonts w:eastAsia="Times New Roman"/>
-          <w:color w:val="000000"/>
-        </w:rPr>
-        <w:t xml:space="preserve"> a 5% -&gt; within a 5% (p.17)</w:t>
-      </w:r>
-    </w:p>
-    <w:p>
-      <w:pPr>
-        <w:rPr>
-          <w:rFonts w:eastAsia="Times New Roman"/>
-          <w:color w:val="000000"/>
-        </w:rPr>
-      </w:pPr>
-      <w:r>
-        <w:rPr>
-          <w:rFonts w:eastAsia="Times New Roman"/>
-          <w:color w:val="000000"/>
-        </w:rPr>
-        <w:t xml:space="preserve">-- Frankl's concept </w:t>
-      </w:r>
-      <w:proofErr w:type="spellStart"/>
-      <w:r>
-        <w:rPr>
-          <w:rFonts w:eastAsia="Times New Roman"/>
-          <w:color w:val="000000"/>
-        </w:rPr>
-        <w:t>ofnoogenic</w:t>
-      </w:r>
-      <w:proofErr w:type="spellEnd"/>
-      <w:r>
-        <w:rPr>
-          <w:rFonts w:eastAsia="Times New Roman"/>
-          <w:color w:val="000000"/>
-        </w:rPr>
-        <w:t xml:space="preserve"> neurosis -&gt; Frankl's concept of </w:t>
-      </w:r>
-      <w:proofErr w:type="spellStart"/>
-      <w:r>
-        <w:rPr>
-          <w:rFonts w:eastAsia="Times New Roman"/>
-          <w:color w:val="000000"/>
-        </w:rPr>
-        <w:t>noogenic</w:t>
-      </w:r>
-      <w:proofErr w:type="spellEnd"/>
-      <w:r>
-        <w:rPr>
-          <w:rFonts w:eastAsia="Times New Roman"/>
-          <w:color w:val="000000"/>
-        </w:rPr>
-        <w:t xml:space="preserve"> neurosis (p.21)</w:t>
+        <w:t>-- withing a 5% -&gt; within a 5% (p.17)</w:t>
+      </w:r>
+    </w:p>
+    <w:p>
+      <w:pPr>
+        <w:rPr>
+          <w:rFonts w:eastAsia="Times New Roman"/>
+          <w:color w:val="000000"/>
+        </w:rPr>
+      </w:pPr>
+      <w:r>
+        <w:rPr>
+          <w:rFonts w:eastAsia="Times New Roman"/>
+          <w:color w:val="000000"/>
+        </w:rPr>
+        <w:t>-- Frankl's concept ofnoogenic neurosis -&gt; Frankl's concept of noogenic neurosis (p.21)</w:t>
       </w:r>
     </w:p>
     <w:p>
@@ -2891,6 +2481,25 @@
       <w:pPr>
         <w:rPr>
           <w:rFonts w:eastAsia="Times New Roman"/>
+          <w:b/>
+          <w:color w:val="000000"/>
+        </w:rPr>
+      </w:pPr>
+      <w:r>
+        <w:rPr>
+          <w:rFonts w:eastAsia="Times New Roman"/>
+          <w:b/>
+          <w:color w:val="000000"/>
+        </w:rPr>
+        <w:t>Added in reliabilities, do they need to go in the table?</w:t>
+      </w:r>
+      <w:bookmarkStart w:id="3" w:name="_GoBack"/>
+      <w:bookmarkEnd w:id="3"/>
+    </w:p>
+    <w:p>
+      <w:pPr>
+        <w:rPr>
+          <w:rFonts w:eastAsia="Times New Roman"/>
           <w:color w:val="000000"/>
         </w:rPr>
       </w:pPr>
@@ -2976,31 +2585,8 @@
           <w:rFonts w:eastAsia="Times New Roman"/>
           <w:color w:val="000000"/>
         </w:rPr>
-        <w:t xml:space="preserve">[11] I don't know that the BF results provide any additional support for your argument/analyses. This is a complicated section in your description (p. 12). You don't provide any information </w:t>
-      </w:r>
-      <w:r>
-        <w:rPr>
-          <w:rFonts w:eastAsia="Times New Roman"/>
-          <w:color w:val="000000"/>
-        </w:rPr>
         <w:lastRenderedPageBreak/>
-        <w:t xml:space="preserve">regarding how the choice of priors relates to your data or measures (particularly the </w:t>
-      </w:r>
-      <w:proofErr w:type="spellStart"/>
-      <w:r>
-        <w:rPr>
-          <w:rFonts w:eastAsia="Times New Roman"/>
-          <w:color w:val="000000"/>
-        </w:rPr>
-        <w:t>Jeffreys</w:t>
-      </w:r>
-      <w:proofErr w:type="spellEnd"/>
-      <w:r>
-        <w:rPr>
-          <w:rFonts w:eastAsia="Times New Roman"/>
-          <w:color w:val="000000"/>
-        </w:rPr>
-        <w:t xml:space="preserve"> prior). Why is this relevant? What does this prior have to do with your research design or the data distributions?</w:t>
+        <w:t>[11] I don't know that the BF results provide any additional support for your argument/analyses. This is a complicated section in your description (p. 12). You don't provide any information regarding how the choice of priors relates to your data or measures (particularly the Jeffreys prior). Why is this relevant? What does this prior have to do with your research design or the data distributions?</w:t>
       </w:r>
     </w:p>
     <w:p>
@@ -3103,6 +2689,20 @@
         <w:t>can ILL this book.</w:t>
       </w:r>
     </w:p>
+    <w:p>
+      <w:pPr>
+        <w:pStyle w:val="CommentText"/>
+        <w:rPr>
+          <w:b/>
+        </w:rPr>
+      </w:pPr>
+      <w:r>
+        <w:rPr>
+          <w:b/>
+        </w:rPr>
+        <w:t>I have this ordered for ILL, still waiting for it.</w:t>
+      </w:r>
+    </w:p>
   </w:comment>
   <w:comment w:id="1" w:author="Buchanan, Erin M" w:date="2018-02-14T12:48:00Z" w:initials="BEM">
     <w:p>
@@ -3157,7 +2757,7 @@
 
 <file path=word/commentsExtended.xml><?xml version="1.0" encoding="utf-8"?>
 <w15:commentsEx xmlns:wpc="http://schemas.microsoft.com/office/word/2010/wordprocessingCanvas" xmlns:mo="http://schemas.microsoft.com/office/mac/office/2008/main" xmlns:mc="http://schemas.openxmlformats.org/markup-compatibility/2006" xmlns:mv="urn:schemas-microsoft-com:mac:vml" xmlns:o="urn:schemas-microsoft-com:office:office" xmlns:r="http://schemas.openxmlformats.org/officeDocument/2006/relationships" xmlns:m="http://schemas.openxmlformats.org/officeDocument/2006/math" xmlns:v="urn:schemas-microsoft-com:vml" xmlns:wp14="http://schemas.microsoft.com/office/word/2010/wordprocessingDrawing" xmlns:wp="http://schemas.openxmlformats.org/drawingml/2006/wordprocessingDrawing" xmlns:w10="urn:schemas-microsoft-com:office:word" xmlns:w="http://schemas.openxmlformats.org/wordprocessingml/2006/main" xmlns:w14="http://schemas.microsoft.com/office/word/2010/wordml" xmlns:w15="http://schemas.microsoft.com/office/word/2012/wordml" xmlns:wpg="http://schemas.microsoft.com/office/word/2010/wordprocessingGroup" xmlns:wpi="http://schemas.microsoft.com/office/word/2010/wordprocessingInk" xmlns:wne="http://schemas.microsoft.com/office/word/2006/wordml" xmlns:wps="http://schemas.microsoft.com/office/word/2010/wordprocessingShape" mc:Ignorable="w14 w15 wp14">
-  <w15:commentEx w15:paraId="25D6568A" w15:done="0"/>
+  <w15:commentEx w15:paraId="330971A6" w15:done="0"/>
   <w15:commentEx w15:paraId="020FB554" w15:done="0"/>
   <w15:commentEx w15:paraId="7989157F" w15:done="0"/>
 </w15:commentsEx>
@@ -3194,7 +2794,7 @@
     </w:rPrDefault>
     <w:pPrDefault/>
   </w:docDefaults>
-  <w:latentStyles w:defLockedState="0" w:defUIPriority="99" w:defSemiHidden="0" w:defUnhideWhenUsed="0" w:defQFormat="0" w:count="381">
+  <w:latentStyles w:defLockedState="0" w:defUIPriority="99" w:defSemiHidden="0" w:defUnhideWhenUsed="0" w:defQFormat="0" w:count="382">
     <w:lsdException w:name="Normal" w:uiPriority="0" w:qFormat="1"/>
     <w:lsdException w:name="heading 1" w:uiPriority="9" w:qFormat="1"/>
     <w:lsdException w:name="heading 2" w:semiHidden="1" w:uiPriority="9" w:unhideWhenUsed="1" w:qFormat="1"/>
@@ -3300,7 +2900,6 @@
     <w:lsdException w:name="HTML Sample" w:semiHidden="1" w:unhideWhenUsed="1"/>
     <w:lsdException w:name="HTML Typewriter" w:semiHidden="1" w:unhideWhenUsed="1"/>
     <w:lsdException w:name="HTML Variable" w:semiHidden="1" w:unhideWhenUsed="1"/>
-    <w:lsdException w:name="Normal Table" w:semiHidden="1" w:unhideWhenUsed="1"/>
     <w:lsdException w:name="annotation subject" w:semiHidden="1" w:unhideWhenUsed="1"/>
     <w:lsdException w:name="No List" w:semiHidden="1" w:unhideWhenUsed="1"/>
     <w:lsdException w:name="Outline List 1" w:semiHidden="1" w:unhideWhenUsed="1"/>
@@ -3347,10 +2946,8 @@
     <w:lsdException w:name="Table Subtle 2" w:semiHidden="1" w:unhideWhenUsed="1"/>
     <w:lsdException w:name="Table Web 1" w:semiHidden="1" w:unhideWhenUsed="1"/>
     <w:lsdException w:name="Table Web 2" w:semiHidden="1" w:unhideWhenUsed="1"/>
-    <w:lsdException w:name="Table Web 3" w:semiHidden="1" w:unhideWhenUsed="1"/>
     <w:lsdException w:name="Balloon Text" w:semiHidden="1" w:unhideWhenUsed="1"/>
     <w:lsdException w:name="Table Grid" w:uiPriority="39"/>
-    <w:lsdException w:name="Table Theme" w:semiHidden="1" w:unhideWhenUsed="1"/>
     <w:lsdException w:name="Placeholder Text" w:semiHidden="1"/>
     <w:lsdException w:name="No Spacing" w:uiPriority="1" w:qFormat="1"/>
     <w:lsdException w:name="Light Shading" w:uiPriority="60"/>
@@ -3567,6 +3164,7 @@
     <w:lsdException w:name="List Table 6 Colorful Accent 6" w:uiPriority="51"/>
     <w:lsdException w:name="List Table 7 Colorful Accent 6" w:uiPriority="52"/>
     <w:lsdException w:name="Mention" w:semiHidden="1" w:unhideWhenUsed="1"/>
+    <w:lsdException w:name="Smart Hyperlink" w:semiHidden="1" w:unhideWhenUsed="1"/>
   </w:latentStyles>
   <w:style w:type="paragraph" w:default="1" w:styleId="Normal">
     <w:name w:val="Normal"/>

</xml_diff>